<commit_message>
Commit que resuelve la primera opcion.
</commit_message>
<xml_diff>
--- a/proyecto.docx
+++ b/proyecto.docx
@@ -375,7 +375,7 @@
           <w:b/>
           <w:lang w:val="es-MX"/>
         </w:rPr>
-        <w:t>Nombre del Alumno</w:t>
+        <w:t>Nombre</w:t>
       </w:r>
       <w:r>
         <w:rPr>
@@ -383,8 +383,64 @@
           <w:b/>
           <w:lang w:val="es-MX"/>
         </w:rPr>
+        <w:t>s</w:t>
+      </w:r>
+      <w:r>
+        <w:rPr>
+          <w:rFonts w:ascii="Arial" w:hAnsi="Arial" w:cs="Arial"/>
+          <w:b/>
+          <w:lang w:val="es-MX"/>
+        </w:rPr>
+        <w:t xml:space="preserve"> de</w:t>
+      </w:r>
+      <w:r>
+        <w:rPr>
+          <w:rFonts w:ascii="Arial" w:hAnsi="Arial" w:cs="Arial"/>
+          <w:b/>
+          <w:lang w:val="es-MX"/>
+        </w:rPr>
         <w:t xml:space="preserve"> </w:t>
       </w:r>
+      <w:r>
+        <w:rPr>
+          <w:rFonts w:ascii="Arial" w:hAnsi="Arial" w:cs="Arial"/>
+          <w:b/>
+          <w:lang w:val="es-MX"/>
+        </w:rPr>
+        <w:t>l</w:t>
+      </w:r>
+      <w:r>
+        <w:rPr>
+          <w:rFonts w:ascii="Arial" w:hAnsi="Arial" w:cs="Arial"/>
+          <w:b/>
+          <w:lang w:val="es-MX"/>
+        </w:rPr>
+        <w:t>os</w:t>
+      </w:r>
+      <w:r>
+        <w:rPr>
+          <w:rFonts w:ascii="Arial" w:hAnsi="Arial" w:cs="Arial"/>
+          <w:b/>
+          <w:lang w:val="es-MX"/>
+        </w:rPr>
+        <w:t xml:space="preserve"> </w:t>
+      </w:r>
+      <w:r>
+        <w:rPr>
+          <w:rFonts w:ascii="Arial" w:hAnsi="Arial" w:cs="Arial"/>
+          <w:b/>
+          <w:lang w:val="es-MX"/>
+        </w:rPr>
+        <w:t>integrantes:</w:t>
+      </w:r>
+      <w:r>
+        <w:rPr>
+          <w:rFonts w:ascii="Arial" w:hAnsi="Arial" w:cs="Arial"/>
+          <w:b/>
+          <w:lang w:val="es-MX"/>
+        </w:rPr>
+        <w:t xml:space="preserve"> </w:t>
+      </w:r>
     </w:p>
     <w:p>
       <w:pPr>
@@ -395,6 +451,14 @@
           <w:lang w:val="es-MX"/>
         </w:rPr>
       </w:pPr>
+      <w:r>
+        <w:rPr>
+          <w:rFonts w:ascii="Arial" w:hAnsi="Arial" w:cs="Arial"/>
+          <w:b/>
+          <w:lang w:val="es-MX"/>
+        </w:rPr>
+        <w:t>Daniel Remón Huamán</w:t>
+      </w:r>
     </w:p>
     <w:p>
       <w:pPr>
@@ -405,6 +469,14 @@
           <w:lang w:val="es-MX"/>
         </w:rPr>
       </w:pPr>
+      <w:r>
+        <w:rPr>
+          <w:rFonts w:ascii="Arial" w:hAnsi="Arial" w:cs="Arial"/>
+          <w:b/>
+          <w:lang w:val="es-MX"/>
+        </w:rPr>
+        <w:t>Yvan Moreno Huaman</w:t>
+      </w:r>
     </w:p>
     <w:p>
       <w:pPr>
@@ -415,6 +487,32 @@
           <w:lang w:val="es-MX"/>
         </w:rPr>
       </w:pPr>
+      <w:r>
+        <w:rPr>
+          <w:rFonts w:ascii="Arial" w:hAnsi="Arial" w:cs="Arial"/>
+          <w:b/>
+          <w:lang w:val="es-MX"/>
+        </w:rPr>
+        <w:t xml:space="preserve">Gohan </w:t>
+      </w:r>
+      <w:proofErr w:type="spellStart"/>
+      <w:r>
+        <w:rPr>
+          <w:rFonts w:ascii="Arial" w:hAnsi="Arial" w:cs="Arial"/>
+          <w:b/>
+          <w:lang w:val="es-MX"/>
+        </w:rPr>
+        <w:t>Ccoycca</w:t>
+      </w:r>
+      <w:proofErr w:type="spellEnd"/>
+      <w:r>
+        <w:rPr>
+          <w:rFonts w:ascii="Arial" w:hAnsi="Arial" w:cs="Arial"/>
+          <w:b/>
+          <w:lang w:val="es-MX"/>
+        </w:rPr>
+        <w:t xml:space="preserve"> Reyes</w:t>
+      </w:r>
     </w:p>
     <w:p>
       <w:pPr>
@@ -425,6 +523,32 @@
           <w:lang w:val="es-MX"/>
         </w:rPr>
       </w:pPr>
+      <w:r>
+        <w:rPr>
+          <w:rFonts w:ascii="Arial" w:hAnsi="Arial" w:cs="Arial"/>
+          <w:b/>
+          <w:lang w:val="es-MX"/>
+        </w:rPr>
+        <w:t xml:space="preserve">Mario </w:t>
+      </w:r>
+      <w:proofErr w:type="spellStart"/>
+      <w:r>
+        <w:rPr>
+          <w:rFonts w:ascii="Arial" w:hAnsi="Arial" w:cs="Arial"/>
+          <w:b/>
+          <w:lang w:val="es-MX"/>
+        </w:rPr>
+        <w:t>Lazaro</w:t>
+      </w:r>
+      <w:proofErr w:type="spellEnd"/>
+      <w:r>
+        <w:rPr>
+          <w:rFonts w:ascii="Arial" w:hAnsi="Arial" w:cs="Arial"/>
+          <w:b/>
+          <w:lang w:val="es-MX"/>
+        </w:rPr>
+        <w:t xml:space="preserve"> Romero</w:t>
+      </w:r>
     </w:p>
     <w:p>
       <w:pPr>
@@ -435,10 +559,27 @@
           <w:lang w:val="es-MX"/>
         </w:rPr>
       </w:pPr>
-    </w:p>
-    <w:p>
-      <w:pPr>
-        <w:jc w:val="center"/>
+      <w:proofErr w:type="spellStart"/>
+      <w:r>
+        <w:rPr>
+          <w:rFonts w:ascii="Arial" w:hAnsi="Arial" w:cs="Arial"/>
+          <w:b/>
+          <w:lang w:val="es-MX"/>
+        </w:rPr>
+        <w:t>Andres</w:t>
+      </w:r>
+      <w:proofErr w:type="spellEnd"/>
+      <w:r>
+        <w:rPr>
+          <w:rFonts w:ascii="Arial" w:hAnsi="Arial" w:cs="Arial"/>
+          <w:b/>
+          <w:lang w:val="es-MX"/>
+        </w:rPr>
+        <w:t xml:space="preserve"> Cortez Mauricio</w:t>
+      </w:r>
+    </w:p>
+    <w:p>
+      <w:pPr>
         <w:rPr>
           <w:rFonts w:ascii="Arial" w:hAnsi="Arial" w:cs="Arial"/>
           <w:b/>
@@ -6627,6 +6768,127 @@
     </w:p>
     <w:p>
       <w:pPr>
+        <w:pStyle w:val="Prrafodelista"/>
+        <w:ind w:left="786"/>
+        <w:jc w:val="both"/>
+        <w:rPr>
+          <w:rFonts w:ascii="Arial" w:hAnsi="Arial" w:cs="Arial"/>
+          <w:lang w:val="es-MX"/>
+        </w:rPr>
+      </w:pPr>
+      <w:r>
+        <w:rPr>
+          <w:noProof/>
+        </w:rPr>
+        <w:drawing>
+          <wp:inline distT="0" distB="0" distL="0" distR="0" wp14:anchorId="043A10A1" wp14:editId="429CAF34">
+            <wp:extent cx="5514975" cy="3952875"/>
+            <wp:effectExtent l="0" t="0" r="9525" b="9525"/>
+            <wp:docPr id="6" name="Imagen 6" descr="Texto&#10;&#10;Descripción generada automáticamente"/>
+            <wp:cNvGraphicFramePr>
+              <a:graphicFrameLocks xmlns:a="http://schemas.openxmlformats.org/drawingml/2006/main" noChangeAspect="1"/>
+            </wp:cNvGraphicFramePr>
+            <a:graphic xmlns:a="http://schemas.openxmlformats.org/drawingml/2006/main">
+              <a:graphicData uri="http://schemas.openxmlformats.org/drawingml/2006/picture">
+                <pic:pic xmlns:pic="http://schemas.openxmlformats.org/drawingml/2006/picture">
+                  <pic:nvPicPr>
+                    <pic:cNvPr id="6" name="Imagen 6" descr="Texto&#10;&#10;Descripción generada automáticamente"/>
+                    <pic:cNvPicPr/>
+                  </pic:nvPicPr>
+                  <pic:blipFill>
+                    <a:blip r:embed="rId14"/>
+                    <a:stretch>
+                      <a:fillRect/>
+                    </a:stretch>
+                  </pic:blipFill>
+                  <pic:spPr>
+                    <a:xfrm>
+                      <a:off x="0" y="0"/>
+                      <a:ext cx="5514975" cy="3952875"/>
+                    </a:xfrm>
+                    <a:prstGeom prst="rect">
+                      <a:avLst/>
+                    </a:prstGeom>
+                  </pic:spPr>
+                </pic:pic>
+              </a:graphicData>
+            </a:graphic>
+          </wp:inline>
+        </w:drawing>
+      </w:r>
+    </w:p>
+    <w:p>
+      <w:pPr>
+        <w:pStyle w:val="Prrafodelista"/>
+        <w:ind w:left="786"/>
+        <w:jc w:val="both"/>
+        <w:rPr>
+          <w:rFonts w:ascii="Arial" w:hAnsi="Arial" w:cs="Arial"/>
+          <w:lang w:val="es-MX"/>
+        </w:rPr>
+      </w:pPr>
+      <w:r>
+        <w:rPr>
+          <w:noProof/>
+        </w:rPr>
+        <w:lastRenderedPageBreak/>
+        <w:drawing>
+          <wp:inline distT="0" distB="0" distL="0" distR="0" wp14:anchorId="4A8DD98F" wp14:editId="06FCFF1A">
+            <wp:extent cx="4639945" cy="4528185"/>
+            <wp:effectExtent l="0" t="0" r="8255" b="5715"/>
+            <wp:docPr id="7" name="Imagen 7" descr="Captura de pantalla de computadora&#10;&#10;Descripción generada automáticamente"/>
+            <wp:cNvGraphicFramePr>
+              <a:graphicFrameLocks xmlns:a="http://schemas.openxmlformats.org/drawingml/2006/main" noChangeAspect="1"/>
+            </wp:cNvGraphicFramePr>
+            <a:graphic xmlns:a="http://schemas.openxmlformats.org/drawingml/2006/main">
+              <a:graphicData uri="http://schemas.openxmlformats.org/drawingml/2006/picture">
+                <pic:pic xmlns:pic="http://schemas.openxmlformats.org/drawingml/2006/picture">
+                  <pic:nvPicPr>
+                    <pic:cNvPr id="7" name="Imagen 7" descr="Captura de pantalla de computadora&#10;&#10;Descripción generada automáticamente"/>
+                    <pic:cNvPicPr/>
+                  </pic:nvPicPr>
+                  <pic:blipFill rotWithShape="1">
+                    <a:blip r:embed="rId15"/>
+                    <a:srcRect l="20679"/>
+                    <a:stretch/>
+                  </pic:blipFill>
+                  <pic:spPr bwMode="auto">
+                    <a:xfrm>
+                      <a:off x="0" y="0"/>
+                      <a:ext cx="4639945" cy="4528185"/>
+                    </a:xfrm>
+                    <a:prstGeom prst="rect">
+                      <a:avLst/>
+                    </a:prstGeom>
+                    <a:ln>
+                      <a:noFill/>
+                    </a:ln>
+                    <a:extLst>
+                      <a:ext uri="{53640926-AAD7-44D8-BBD7-CCE9431645EC}">
+                        <a14:shadowObscured xmlns:a14="http://schemas.microsoft.com/office/drawing/2010/main"/>
+                      </a:ext>
+                    </a:extLst>
+                  </pic:spPr>
+                </pic:pic>
+              </a:graphicData>
+            </a:graphic>
+          </wp:inline>
+        </w:drawing>
+      </w:r>
+    </w:p>
+    <w:p>
+      <w:pPr>
+        <w:pStyle w:val="Prrafodelista"/>
+        <w:ind w:left="786"/>
+        <w:jc w:val="both"/>
+        <w:rPr>
+          <w:rFonts w:ascii="Arial" w:hAnsi="Arial" w:cs="Arial"/>
+          <w:lang w:val="es-MX"/>
+        </w:rPr>
+      </w:pPr>
+    </w:p>
+    <w:p>
+      <w:pPr>
         <w:pStyle w:val="Ttulo1"/>
         <w:numPr>
           <w:ilvl w:val="0"/>
@@ -6797,7 +7059,7 @@
           <w:u w:val="none"/>
         </w:rPr>
       </w:pPr>
-      <w:hyperlink r:id="rId14" w:history="1">
+      <w:hyperlink r:id="rId16" w:history="1">
         <w:r>
           <w:rPr>
             <w:rStyle w:val="Hipervnculo"/>
@@ -6822,7 +7084,7 @@
           <w:szCs w:val="24"/>
         </w:rPr>
       </w:pPr>
-      <w:hyperlink r:id="rId15" w:history="1">
+      <w:hyperlink r:id="rId17" w:history="1">
         <w:r>
           <w:rPr>
             <w:rStyle w:val="Hipervnculo"/>
@@ -6847,7 +7109,7 @@
           <w:szCs w:val="24"/>
         </w:rPr>
       </w:pPr>
-      <w:hyperlink r:id="rId16" w:history="1">
+      <w:hyperlink r:id="rId18" w:history="1">
         <w:r>
           <w:rPr>
             <w:rStyle w:val="Hipervnculo"/>
@@ -6872,7 +7134,7 @@
           <w:szCs w:val="24"/>
         </w:rPr>
       </w:pPr>
-      <w:hyperlink r:id="rId17" w:history="1">
+      <w:hyperlink r:id="rId19" w:history="1">
         <w:r>
           <w:rPr>
             <w:rStyle w:val="Hipervnculo"/>
@@ -6897,7 +7159,7 @@
           <w:szCs w:val="24"/>
         </w:rPr>
       </w:pPr>
-      <w:hyperlink r:id="rId18" w:history="1">
+      <w:hyperlink r:id="rId20" w:history="1">
         <w:r>
           <w:rPr>
             <w:rStyle w:val="Hipervnculo"/>
@@ -6972,8 +7234,8 @@
       </w:pPr>
     </w:p>
     <w:sectPr>
-      <w:headerReference w:type="default" r:id="rId19"/>
-      <w:footerReference w:type="default" r:id="rId20"/>
+      <w:headerReference w:type="default" r:id="rId21"/>
+      <w:footerReference w:type="default" r:id="rId22"/>
       <w:pgSz w:w="11906" w:h="16838"/>
       <w:pgMar w:top="1418" w:right="1418" w:bottom="1418" w:left="1276" w:header="709" w:footer="709" w:gutter="0"/>
       <w:cols w:space="708"/>
@@ -7394,10 +7656,10 @@
   <w:abstractNum w:abstractNumId="1" w15:restartNumberingAfterBreak="0">
     <w:nsid w:val="213348CE"/>
     <w:multiLevelType w:val="hybridMultilevel"/>
-    <w:tmpl w:val="A77CE33C"/>
-    <w:lvl w:ilvl="0" w:tplc="0A06DCFC">
+    <w:tmpl w:val="7FE27CAE"/>
+    <w:lvl w:ilvl="0" w:tplc="BD064234">
       <w:start w:val="1"/>
-      <w:numFmt w:val="decimal"/>
+      <w:numFmt w:val="lowerLetter"/>
       <w:lvlText w:val="%1."/>
       <w:lvlJc w:val="left"/>
       <w:pPr>
@@ -7798,6 +8060,7 @@
     <w:lsdException w:name="HTML Sample" w:semiHidden="1" w:unhideWhenUsed="1"/>
     <w:lsdException w:name="HTML Typewriter" w:semiHidden="1" w:unhideWhenUsed="1"/>
     <w:lsdException w:name="HTML Variable" w:semiHidden="1" w:unhideWhenUsed="1"/>
+    <w:lsdException w:name="Normal Table" w:semiHidden="1" w:unhideWhenUsed="1"/>
     <w:lsdException w:name="annotation subject" w:semiHidden="1" w:unhideWhenUsed="1"/>
     <w:lsdException w:name="No List" w:semiHidden="1" w:unhideWhenUsed="1"/>
     <w:lsdException w:name="Outline List 1" w:semiHidden="1" w:unhideWhenUsed="1"/>
@@ -7840,8 +8103,11 @@
     <w:lsdException w:name="Table Contemporary" w:semiHidden="1" w:unhideWhenUsed="1"/>
     <w:lsdException w:name="Table Elegant" w:semiHidden="1" w:unhideWhenUsed="1"/>
     <w:lsdException w:name="Table Professional" w:semiHidden="1" w:unhideWhenUsed="1"/>
+    <w:lsdException w:name="Table Subtle 1" w:semiHidden="1" w:unhideWhenUsed="1"/>
     <w:lsdException w:name="Table Subtle 2" w:semiHidden="1" w:unhideWhenUsed="1"/>
     <w:lsdException w:name="Table Web 1" w:semiHidden="1" w:unhideWhenUsed="1"/>
+    <w:lsdException w:name="Table Web 2" w:semiHidden="1" w:unhideWhenUsed="1"/>
+    <w:lsdException w:name="Table Web 3" w:semiHidden="1" w:unhideWhenUsed="1"/>
     <w:lsdException w:name="Balloon Text" w:semiHidden="1" w:uiPriority="99" w:unhideWhenUsed="1"/>
     <w:lsdException w:name="Table Theme" w:semiHidden="1" w:unhideWhenUsed="1"/>
     <w:lsdException w:name="Placeholder Text" w:semiHidden="1" w:uiPriority="99"/>
@@ -8167,7 +8433,6 @@
   <w:style w:type="character" w:default="1" w:styleId="Fuentedeprrafopredeter">
     <w:name w:val="Default Paragraph Font"/>
     <w:uiPriority w:val="1"/>
-    <w:semiHidden/>
     <w:unhideWhenUsed/>
   </w:style>
   <w:style w:type="table" w:default="1" w:styleId="Tablanormal">

</xml_diff>